<commit_message>
the Netherlands and hyperref comment in latex template
</commit_message>
<xml_diff>
--- a/2019/word/ISMIR2019_template.docx
+++ b/2019/word/ISMIR2019_template.docx
@@ -477,19 +477,7 @@
           <w:rPr>
             <w:rStyle w:val="Hyperlink"/>
           </w:rPr>
-          <w:t>http://ismir2019.is</w:t>
-        </w:r>
-        <w:r>
-          <w:rPr>
-            <w:rStyle w:val="Hyperlink"/>
-          </w:rPr>
-          <w:t>m</w:t>
-        </w:r>
-        <w:r>
-          <w:rPr>
-            <w:rStyle w:val="Hyperlink"/>
-          </w:rPr>
-          <w:t>ir.net</w:t>
+          <w:t>http://ismir2019.ismir.net</w:t>
         </w:r>
       </w:hyperlink>
       <w:r>
@@ -882,7 +870,7 @@
         <mc:AlternateContent>
           <mc:Choice Requires="wps">
             <w:drawing>
-              <wp:anchor distT="0" distB="0" distL="114300" distR="114300" simplePos="0" relativeHeight="251657728" behindDoc="0" locked="1" layoutInCell="1" allowOverlap="0" wp14:anchorId="7E51426C" wp14:editId="74731B1F">
+              <wp:anchor distT="0" distB="0" distL="114300" distR="114300" simplePos="0" relativeHeight="251657728" behindDoc="0" locked="1" layoutInCell="1" allowOverlap="0" wp14:anchorId="7E51426C" wp14:editId="107CFE05">
                 <wp:simplePos x="0" y="0"/>
                 <wp:positionH relativeFrom="page">
                   <wp:posOffset>685800</wp:posOffset>
@@ -919,7 +907,7 @@
                         </a:ln>
                         <a:extLst>
                           <a:ext uri="{91240B29-F687-4f45-9708-019B960494DF}">
-                            <a14:hiddenLine xmlns:a14="http://schemas.microsoft.com/office/drawing/2010/main" xmlns:w="http://schemas.openxmlformats.org/wordprocessingml/2006/main" xmlns:w10="urn:schemas-microsoft-com:office:word" xmlns:v="urn:schemas-microsoft-com:vml" xmlns:o="urn:schemas-microsoft-com:office:office" xmlns:mv="urn:schemas-microsoft-com:mac:vml" xmlns:mo="http://schemas.microsoft.com/office/mac/office/2008/main" xmlns="" w="9525">
+                            <a14:hiddenLine xmlns="" xmlns:mo="http://schemas.microsoft.com/office/mac/office/2008/main" xmlns:mv="urn:schemas-microsoft-com:mac:vml" xmlns:o="urn:schemas-microsoft-com:office:office" xmlns:v="urn:schemas-microsoft-com:vml" xmlns:w10="urn:schemas-microsoft-com:office:word" xmlns:w="http://schemas.openxmlformats.org/wordprocessingml/2006/main" xmlns:a14="http://schemas.microsoft.com/office/drawing/2010/main" w="9525">
                               <a:solidFill>
                                 <a:srgbClr val="000000"/>
                               </a:solidFill>
@@ -940,7 +928,7 @@
                               <w:rPr>
                                 <w:sz w:val="16"/>
                                 <w:szCs w:val="16"/>
-                                <w:lang w:val="en-GB" w:eastAsia="ja-JP"/>
+                                <w:lang w:val="en-GB" w:eastAsia="es-ES"/>
                               </w:rPr>
                             </w:pPr>
                             <w:r>
@@ -1032,19 +1020,15 @@
                               </w:rPr>
                               <w:t>First author, Second author, Third author.</w:t>
                             </w:r>
-                          </w:p>
-                          <w:p>
-                            <w:pPr>
-                              <w:suppressAutoHyphens/>
-                              <w:autoSpaceDE w:val="0"/>
-                              <w:autoSpaceDN w:val="0"/>
-                              <w:adjustRightInd w:val="0"/>
+                            <w:r>
                               <w:rPr>
+                                <w:color w:val="FF0000"/>
                                 <w:sz w:val="16"/>
                                 <w:szCs w:val="16"/>
                                 <w:lang w:val="en-GB" w:eastAsia="es-ES"/>
                               </w:rPr>
-                            </w:pPr>
+                              <w:t xml:space="preserve"> </w:t>
+                            </w:r>
                             <w:r>
                               <w:rPr>
                                 <w:sz w:val="16"/>
@@ -1195,6 +1179,14 @@
                                 <w:szCs w:val="16"/>
                                 <w:lang w:val="en-GB" w:eastAsia="es-ES"/>
                               </w:rPr>
+                              <w:t xml:space="preserve">The </w:t>
+                            </w:r>
+                            <w:r>
+                              <w:rPr>
+                                <w:sz w:val="16"/>
+                                <w:szCs w:val="16"/>
+                                <w:lang w:val="en-GB" w:eastAsia="es-ES"/>
+                              </w:rPr>
                               <w:t>Netherlands</w:t>
                             </w:r>
                             <w:r>
@@ -1264,7 +1256,7 @@
                         <w:rPr>
                           <w:sz w:val="16"/>
                           <w:szCs w:val="16"/>
-                          <w:lang w:val="en-GB" w:eastAsia="ja-JP"/>
+                          <w:lang w:val="en-GB" w:eastAsia="es-ES"/>
                         </w:rPr>
                       </w:pPr>
                       <w:r>
@@ -1356,19 +1348,15 @@
                         </w:rPr>
                         <w:t>First author, Second author, Third author.</w:t>
                       </w:r>
-                    </w:p>
-                    <w:p>
-                      <w:pPr>
-                        <w:suppressAutoHyphens/>
-                        <w:autoSpaceDE w:val="0"/>
-                        <w:autoSpaceDN w:val="0"/>
-                        <w:adjustRightInd w:val="0"/>
+                      <w:r>
                         <w:rPr>
+                          <w:color w:val="FF0000"/>
                           <w:sz w:val="16"/>
                           <w:szCs w:val="16"/>
                           <w:lang w:val="en-GB" w:eastAsia="es-ES"/>
                         </w:rPr>
-                      </w:pPr>
+                        <w:t xml:space="preserve"> </w:t>
+                      </w:r>
                       <w:r>
                         <w:rPr>
                           <w:sz w:val="16"/>
@@ -1519,6 +1507,14 @@
                           <w:szCs w:val="16"/>
                           <w:lang w:val="en-GB" w:eastAsia="es-ES"/>
                         </w:rPr>
+                        <w:t xml:space="preserve">The </w:t>
+                      </w:r>
+                      <w:r>
+                        <w:rPr>
+                          <w:sz w:val="16"/>
+                          <w:szCs w:val="16"/>
+                          <w:lang w:val="en-GB" w:eastAsia="es-ES"/>
+                        </w:rPr>
                         <w:t>Netherlands</w:t>
                       </w:r>
                       <w:r>
@@ -1580,156 +1576,153 @@
         <w:t xml:space="preserve">. The following is for making a camera-ready version. </w:t>
       </w:r>
       <w:r>
-        <w:t>Authors’ names are centered. The lead author’s name is to be listed first (left-most), and the co-authors’ names after. If the addresses for all authors are the same, include the address only once, centered. If the authors have different addresses, put the addresses, evenly</w:t>
+        <w:t>Authors’ names are centered. The lead author’s name is to be listed first (left-most), and the co-authors’ names after. If the addresses for all authors are the same, include the address only once, centered. If the authors have different addresses, put the addresses, evenly spaced, under each authors’ name.</w:t>
+      </w:r>
+    </w:p>
+    <w:p>
+      <w:pPr>
+        <w:pStyle w:val="Second-LevelHeadings"/>
+      </w:pPr>
+      <w:r>
+        <w:t>First Page Copyright Notice</w:t>
+      </w:r>
+    </w:p>
+    <w:p>
+      <w:pPr>
+        <w:pStyle w:val="BodyText"/>
+        <w:spacing w:before="120" w:line="259" w:lineRule="auto"/>
+        <w:rPr>
+          <w:lang w:val="en-GB" w:eastAsia="ja-JP"/>
+        </w:rPr>
+      </w:pPr>
+      <w:r>
+        <w:rPr>
+          <w:lang w:val="en-GB"/>
+        </w:rPr>
+        <w:t>Please include the copyright notice exactly as it appears here in the lower left-hand corner of the page. It is set in 8pt Times.</w:t>
+      </w:r>
+      <w:r>
+        <w:rPr>
+          <w:lang w:val="en-GB"/>
+        </w:rPr>
+        <w:t xml:space="preserve"> </w:t>
+      </w:r>
+      <w:r>
+        <w:rPr>
+          <w:color w:val="FF0000"/>
+          <w:lang w:val="en-GB"/>
+        </w:rPr>
+        <w:t>After</w:t>
+      </w:r>
+      <w:r>
+        <w:rPr>
+          <w:color w:val="FF0000"/>
+          <w:lang w:val="en-GB"/>
+        </w:rPr>
+        <w:t xml:space="preserve"> your paper is accepted, y</w:t>
+      </w:r>
+      <w:r>
+        <w:rPr>
+          <w:color w:val="FF0000"/>
+          <w:lang w:val="en-GB"/>
+        </w:rPr>
+        <w:t xml:space="preserve">ou </w:t>
+      </w:r>
+      <w:r>
+        <w:rPr>
+          <w:color w:val="FF0000"/>
+          <w:lang w:val="en-GB"/>
+        </w:rPr>
+        <w:t>will need to insert the appropriate author names and paper title in the copyright notice</w:t>
+      </w:r>
+      <w:r>
+        <w:rPr>
+          <w:color w:val="FF0000"/>
+          <w:lang w:val="en-GB"/>
+        </w:rPr>
+        <w:t xml:space="preserve"> when submitting the camera-ready version</w:t>
+      </w:r>
+      <w:r>
+        <w:rPr>
+          <w:color w:val="FF0000"/>
+          <w:lang w:val="en-GB"/>
+        </w:rPr>
+        <w:t xml:space="preserve">. </w:t>
+      </w:r>
+      <w:r>
+        <w:rPr>
+          <w:color w:val="000000" w:themeColor="text1"/>
+          <w:lang w:val="en-GB"/>
+        </w:rPr>
+        <w:t>For LATEX users, this will be handled by the template automatically</w:t>
+      </w:r>
+      <w:r>
+        <w:rPr>
+          <w:color w:val="000000" w:themeColor="text1"/>
+          <w:lang w:val="en-GB"/>
+        </w:rPr>
+        <w:t>. For Word users, this has to be done manually</w:t>
+      </w:r>
+      <w:r>
+        <w:rPr>
+          <w:color w:val="000000" w:themeColor="text1"/>
+          <w:lang w:val="en-GB"/>
+        </w:rPr>
+        <w:t>.</w:t>
+      </w:r>
+    </w:p>
+    <w:p>
+      <w:pPr>
+        <w:pStyle w:val="Second-LevelHeadings"/>
+      </w:pPr>
+      <w:r>
+        <w:t>Page Numbering, Headers and Footers</w:t>
+      </w:r>
+    </w:p>
+    <w:p>
+      <w:pPr>
+        <w:pStyle w:val="BodyText"/>
+        <w:spacing w:before="120" w:line="259" w:lineRule="auto"/>
+      </w:pPr>
+      <w:r>
+        <w:t>Do not include headers, footers or page numbers in your submission. These will be added when the publications are assembled.</w:t>
+      </w:r>
+    </w:p>
+    <w:p>
+      <w:pPr>
+        <w:pStyle w:val="First-LevelHeadings"/>
+      </w:pPr>
+      <w:r>
+        <w:t>First level headings</w:t>
+      </w:r>
+    </w:p>
+    <w:p>
+      <w:pPr>
+        <w:pStyle w:val="BodyText"/>
+        <w:spacing w:before="120" w:line="259" w:lineRule="auto"/>
+      </w:pPr>
+      <w:r>
+        <w:t>First level headings are in Times 10pt bold, centered with 1 line of space above the section head, and 1/2 space below it. For a section header immediately followed by a subsection header, the space should be merged.</w:t>
+      </w:r>
+    </w:p>
+    <w:p>
+      <w:pPr>
+        <w:pStyle w:val="Second-LevelHeadings"/>
+      </w:pPr>
+      <w:r>
+        <w:t>Second Level Headings</w:t>
+      </w:r>
+    </w:p>
+    <w:p>
+      <w:pPr>
+        <w:pStyle w:val="BodyText"/>
+        <w:spacing w:before="120" w:line="259" w:lineRule="auto"/>
+      </w:pPr>
+      <w:r>
+        <w:t>Second level headings are in Times 10pt bold, flush left, with 1 line of space above the section head, and 1/2 space below it. The first letter of each significant word is capitalized.</w:t>
       </w:r>
       <w:bookmarkStart w:id="0" w:name="_GoBack"/>
       <w:bookmarkEnd w:id="0"/>
-      <w:r>
-        <w:t xml:space="preserve"> spaced, under each authors’ name.</w:t>
-      </w:r>
-    </w:p>
-    <w:p>
-      <w:pPr>
-        <w:pStyle w:val="Second-LevelHeadings"/>
-      </w:pPr>
-      <w:r>
-        <w:t>First Page Copyright Notice</w:t>
-      </w:r>
-    </w:p>
-    <w:p>
-      <w:pPr>
-        <w:pStyle w:val="BodyText"/>
-        <w:spacing w:before="120" w:line="259" w:lineRule="auto"/>
-        <w:rPr>
-          <w:lang w:val="en-GB" w:eastAsia="ja-JP"/>
-        </w:rPr>
-      </w:pPr>
-      <w:r>
-        <w:rPr>
-          <w:lang w:val="en-GB"/>
-        </w:rPr>
-        <w:t>Please include the copyright notice exactly as it appears here in the lower left-hand corner of the page. It is set in 8pt Times.</w:t>
-      </w:r>
-      <w:r>
-        <w:rPr>
-          <w:lang w:val="en-GB"/>
-        </w:rPr>
-        <w:t xml:space="preserve"> </w:t>
-      </w:r>
-      <w:r>
-        <w:rPr>
-          <w:color w:val="FF0000"/>
-          <w:lang w:val="en-GB"/>
-        </w:rPr>
-        <w:t>After</w:t>
-      </w:r>
-      <w:r>
-        <w:rPr>
-          <w:color w:val="FF0000"/>
-          <w:lang w:val="en-GB"/>
-        </w:rPr>
-        <w:t xml:space="preserve"> your paper is accepted, y</w:t>
-      </w:r>
-      <w:r>
-        <w:rPr>
-          <w:color w:val="FF0000"/>
-          <w:lang w:val="en-GB"/>
-        </w:rPr>
-        <w:t xml:space="preserve">ou </w:t>
-      </w:r>
-      <w:r>
-        <w:rPr>
-          <w:color w:val="FF0000"/>
-          <w:lang w:val="en-GB"/>
-        </w:rPr>
-        <w:t>will need to insert the appropriate author names and paper title in the copyright notice</w:t>
-      </w:r>
-      <w:r>
-        <w:rPr>
-          <w:color w:val="FF0000"/>
-          <w:lang w:val="en-GB"/>
-        </w:rPr>
-        <w:t xml:space="preserve"> when submitting the camera-ready version</w:t>
-      </w:r>
-      <w:r>
-        <w:rPr>
-          <w:color w:val="FF0000"/>
-          <w:lang w:val="en-GB"/>
-        </w:rPr>
-        <w:t xml:space="preserve">. </w:t>
-      </w:r>
-      <w:r>
-        <w:rPr>
-          <w:color w:val="000000" w:themeColor="text1"/>
-          <w:lang w:val="en-GB"/>
-        </w:rPr>
-        <w:t>For LATEX users, this will be handled by the template automatically</w:t>
-      </w:r>
-      <w:r>
-        <w:rPr>
-          <w:color w:val="000000" w:themeColor="text1"/>
-          <w:lang w:val="en-GB"/>
-        </w:rPr>
-        <w:t>. For Word users, this has to be done manually</w:t>
-      </w:r>
-      <w:r>
-        <w:rPr>
-          <w:color w:val="000000" w:themeColor="text1"/>
-          <w:lang w:val="en-GB"/>
-        </w:rPr>
-        <w:t>.</w:t>
-      </w:r>
-    </w:p>
-    <w:p>
-      <w:pPr>
-        <w:pStyle w:val="Second-LevelHeadings"/>
-      </w:pPr>
-      <w:r>
-        <w:t>Page Numbering, Headers and Footers</w:t>
-      </w:r>
-    </w:p>
-    <w:p>
-      <w:pPr>
-        <w:pStyle w:val="BodyText"/>
-        <w:spacing w:before="120" w:line="259" w:lineRule="auto"/>
-      </w:pPr>
-      <w:r>
-        <w:t>Do not include headers, footers or page numbers in your submission. These will be added when the publications are assembled.</w:t>
-      </w:r>
-    </w:p>
-    <w:p>
-      <w:pPr>
-        <w:pStyle w:val="First-LevelHeadings"/>
-      </w:pPr>
-      <w:r>
-        <w:t>First level headings</w:t>
-      </w:r>
-    </w:p>
-    <w:p>
-      <w:pPr>
-        <w:pStyle w:val="BodyText"/>
-        <w:spacing w:before="120" w:line="259" w:lineRule="auto"/>
-      </w:pPr>
-      <w:r>
-        <w:t>First level headings are in Times 10pt bold, centered with 1 line of space above the section head, and 1/2 space below it. For a section header immediately followed by a subsection header, the space should be merged.</w:t>
-      </w:r>
-    </w:p>
-    <w:p>
-      <w:pPr>
-        <w:pStyle w:val="Second-LevelHeadings"/>
-      </w:pPr>
-      <w:r>
-        <w:t>Second Level Headings</w:t>
-      </w:r>
-    </w:p>
-    <w:p>
-      <w:pPr>
-        <w:pStyle w:val="BodyText"/>
-        <w:spacing w:before="120" w:line="259" w:lineRule="auto"/>
-      </w:pPr>
-      <w:r>
-        <w:t>Second level headings are in Times 10pt bold, flush left, with 1 line of space above the section head, and 1/2 space below it. The first letter of each significant word is capitalized.</w:t>
-      </w:r>
     </w:p>
     <w:p>
       <w:pPr>
@@ -2257,10 +2250,10 @@
             <v:path o:extrusionok="f" gradientshapeok="t" o:connecttype="rect"/>
             <o:lock v:ext="edit" aspectratio="t"/>
           </v:shapetype>
-          <v:shape id="_x0000_i1025" type="#_x0000_t75" alt="" style="width:35pt;height:13pt;mso-width-percent:0;mso-height-percent:0;mso-width-percent:0;mso-height-percent:0" o:ole="">
+          <v:shape id="_x0000_i1025" type="#_x0000_t75" alt="" style="width:35.1pt;height:13.15pt;mso-width-percent:0;mso-height-percent:0;mso-width-percent:0;mso-height-percent:0" o:ole="">
             <v:imagedata r:id="rId13" o:title=""/>
           </v:shape>
-          <o:OLEObject Type="Embed" ProgID="Equation.3" ShapeID="_x0000_i1025" DrawAspect="Content" ObjectID="_1610815276" r:id="rId14"/>
+          <o:OLEObject Type="Embed" ProgID="Equation.3" ShapeID="_x0000_i1025" DrawAspect="Content" ObjectID="_1611043401" r:id="rId14"/>
         </w:object>
       </w:r>
       <w:r>
@@ -7063,7 +7056,7 @@
 </file>
 
 <file path=customXml/itemProps1.xml><?xml version="1.0" encoding="utf-8"?>
-<ds:datastoreItem xmlns:ds="http://schemas.openxmlformats.org/officeDocument/2006/customXml" ds:itemID="{1ED5ED43-F5D3-E240-9F66-5F7180CBFEB0}">
+<ds:datastoreItem xmlns:ds="http://schemas.openxmlformats.org/officeDocument/2006/customXml" ds:itemID="{B37C9BC3-57BD-2342-BA6E-C43BE8F44ACF}">
   <ds:schemaRefs>
     <ds:schemaRef ds:uri="http://schemas.openxmlformats.org/officeDocument/2006/bibliography"/>
   </ds:schemaRefs>

</xml_diff>